<commit_message>
Added Screenshots of the Graphs
</commit_message>
<xml_diff>
--- a/TIVAC-PROJECT/Midterm_Report.docx
+++ b/TIVAC-PROJECT/Midterm_Report.docx
@@ -63,18 +63,138 @@
     </w:p>
     <w:p>
       <w:r>
+        <w:rPr>
+          <w:noProof/>
+        </w:rPr>
+        <w:drawing>
+          <wp:anchor distT="0" distB="0" distL="114300" distR="114300" simplePos="0" relativeHeight="251658240" behindDoc="0" locked="0" layoutInCell="1" allowOverlap="1">
+            <wp:simplePos x="0" y="0"/>
+            <wp:positionH relativeFrom="column">
+              <wp:posOffset>19050</wp:posOffset>
+            </wp:positionH>
+            <wp:positionV relativeFrom="paragraph">
+              <wp:posOffset>1809750</wp:posOffset>
+            </wp:positionV>
+            <wp:extent cx="5943600" cy="2571750"/>
+            <wp:effectExtent l="19050" t="0" r="0" b="0"/>
+            <wp:wrapSquare wrapText="bothSides"/>
+            <wp:docPr id="2" name="Picture 1" descr="https://lh6.googleusercontent.com/ZYPtkabpvvECdIia5AsIhIvCuhMdUFEOJmRENe4Dk3LGDwO7-HQq98gJ4O9IqMAvIJiWKLht2wasJAcq1Tl_lIxxlG7oTqij0_bp2-KRCGvFPPSP_SgnIIYH81rxCwZMnvk4e4sh"/>
+            <wp:cNvGraphicFramePr>
+              <a:graphicFrameLocks xmlns:a="http://schemas.openxmlformats.org/drawingml/2006/main" noChangeAspect="1"/>
+            </wp:cNvGraphicFramePr>
+            <a:graphic xmlns:a="http://schemas.openxmlformats.org/drawingml/2006/main">
+              <a:graphicData uri="http://schemas.openxmlformats.org/drawingml/2006/picture">
+                <pic:pic xmlns:pic="http://schemas.openxmlformats.org/drawingml/2006/picture">
+                  <pic:nvPicPr>
+                    <pic:cNvPr id="0" name="Picture 1" descr="https://lh6.googleusercontent.com/ZYPtkabpvvECdIia5AsIhIvCuhMdUFEOJmRENe4Dk3LGDwO7-HQq98gJ4O9IqMAvIJiWKLht2wasJAcq1Tl_lIxxlG7oTqij0_bp2-KRCGvFPPSP_SgnIIYH81rxCwZMnvk4e4sh"/>
+                    <pic:cNvPicPr>
+                      <a:picLocks noChangeAspect="1" noChangeArrowheads="1"/>
+                    </pic:cNvPicPr>
+                  </pic:nvPicPr>
+                  <pic:blipFill>
+                    <a:blip r:embed="rId7" cstate="print"/>
+                    <a:srcRect b="22636"/>
+                    <a:stretch>
+                      <a:fillRect/>
+                    </a:stretch>
+                  </pic:blipFill>
+                  <pic:spPr bwMode="auto">
+                    <a:xfrm>
+                      <a:off x="0" y="0"/>
+                      <a:ext cx="5943600" cy="2571750"/>
+                    </a:xfrm>
+                    <a:prstGeom prst="rect">
+                      <a:avLst/>
+                    </a:prstGeom>
+                    <a:noFill/>
+                    <a:ln w="9525">
+                      <a:noFill/>
+                      <a:miter lim="800000"/>
+                      <a:headEnd/>
+                      <a:tailEnd/>
+                    </a:ln>
+                  </pic:spPr>
+                </pic:pic>
+              </a:graphicData>
+            </a:graphic>
+          </wp:anchor>
+        </w:drawing>
+      </w:r>
+      <w:r>
         <w:tab/>
         <w:t xml:space="preserve">The intended project deliverables were to use the MPU-6050 to firstly show the raw values. Then using those values, implement a filter that uses IQMath in order to have faster efficiency in terms of calculation cycles. Using any tool, graph said values. All parts of this project were </w:t>
       </w:r>
       <w:r>
         <w:t>completed.</w:t>
       </w:r>
-      <w:r>
-        <w:t xml:space="preserve"> </w:t>
-      </w:r>
-    </w:p>
-    <w:p>
-      <w:r>
+    </w:p>
+    <w:p>
+      <w:r>
+        <w:rPr>
+          <w:noProof/>
+        </w:rPr>
+        <w:drawing>
+          <wp:anchor distT="0" distB="0" distL="114300" distR="114300" simplePos="0" relativeHeight="251659264" behindDoc="0" locked="0" layoutInCell="1" allowOverlap="1">
+            <wp:simplePos x="0" y="0"/>
+            <wp:positionH relativeFrom="column">
+              <wp:posOffset>19050</wp:posOffset>
+            </wp:positionH>
+            <wp:positionV relativeFrom="paragraph">
+              <wp:posOffset>3027045</wp:posOffset>
+            </wp:positionV>
+            <wp:extent cx="5943600" cy="1819275"/>
+            <wp:effectExtent l="19050" t="0" r="0" b="0"/>
+            <wp:wrapSquare wrapText="bothSides"/>
+            <wp:docPr id="4" name="Picture 4" descr="https://lh4.googleusercontent.com/usN8E8PlFCJ-4KVtakwgV44uB1-DyWQNUtZa1e5tFKtsq3DThHXFdH0a0nYmLBXweBeBj8k_c8sTPk4uM-IjF-0ReM7I9fDtv8ZMLg4_2_trsIwfqmYbTg7OmJHo0uRxJUZAUkaJ"/>
+            <wp:cNvGraphicFramePr>
+              <a:graphicFrameLocks xmlns:a="http://schemas.openxmlformats.org/drawingml/2006/main" noChangeAspect="1"/>
+            </wp:cNvGraphicFramePr>
+            <a:graphic xmlns:a="http://schemas.openxmlformats.org/drawingml/2006/main">
+              <a:graphicData uri="http://schemas.openxmlformats.org/drawingml/2006/picture">
+                <pic:pic xmlns:pic="http://schemas.openxmlformats.org/drawingml/2006/picture">
+                  <pic:nvPicPr>
+                    <pic:cNvPr id="0" name="Picture 4" descr="https://lh4.googleusercontent.com/usN8E8PlFCJ-4KVtakwgV44uB1-DyWQNUtZa1e5tFKtsq3DThHXFdH0a0nYmLBXweBeBj8k_c8sTPk4uM-IjF-0ReM7I9fDtv8ZMLg4_2_trsIwfqmYbTg7OmJHo0uRxJUZAUkaJ"/>
+                    <pic:cNvPicPr>
+                      <a:picLocks noChangeAspect="1" noChangeArrowheads="1"/>
+                    </pic:cNvPicPr>
+                  </pic:nvPicPr>
+                  <pic:blipFill>
+                    <a:blip r:embed="rId8" cstate="print"/>
+                    <a:srcRect/>
+                    <a:stretch>
+                      <a:fillRect/>
+                    </a:stretch>
+                  </pic:blipFill>
+                  <pic:spPr bwMode="auto">
+                    <a:xfrm>
+                      <a:off x="0" y="0"/>
+                      <a:ext cx="5943600" cy="1819275"/>
+                    </a:xfrm>
+                    <a:prstGeom prst="rect">
+                      <a:avLst/>
+                    </a:prstGeom>
+                    <a:noFill/>
+                    <a:ln w="9525">
+                      <a:noFill/>
+                      <a:miter lim="800000"/>
+                      <a:headEnd/>
+                      <a:tailEnd/>
+                    </a:ln>
+                  </pic:spPr>
+                </pic:pic>
+              </a:graphicData>
+            </a:graphic>
+          </wp:anchor>
+        </w:drawing>
+      </w:r>
+      <w:r>
+        <w:tab/>
+        <w:t>Screenshots of the Graphs:</w:t>
+      </w:r>
+    </w:p>
+    <w:p>
+      <w:r>
+        <w:lastRenderedPageBreak/>
         <w:t>COMPONENTS:</w:t>
       </w:r>
     </w:p>
@@ -93,14 +213,9 @@
         <w:t xml:space="preserve"> those for us. The I2C is initialized to create a link between the Tiva-C and the IMU, and the UART is configured to send the data to the computer.</w:t>
       </w:r>
     </w:p>
-    <w:p>
-      <w:r>
-        <w:br w:type="page"/>
-      </w:r>
-    </w:p>
-    <w:p>
-      <w:r>
-        <w:lastRenderedPageBreak/>
+    <w:p/>
+    <w:p>
+      <w:r>
         <w:t>SCHEMATICS:</w:t>
       </w:r>
     </w:p>
@@ -127,7 +242,7 @@
                     </pic:cNvPicPr>
                   </pic:nvPicPr>
                   <pic:blipFill>
-                    <a:blip r:embed="rId7" cstate="print"/>
+                    <a:blip r:embed="rId9" cstate="print"/>
                     <a:srcRect/>
                     <a:stretch>
                       <a:fillRect/>
@@ -160,8 +275,6 @@
       <w:r>
         <w:br w:type="page"/>
       </w:r>
-    </w:p>
-    <w:p>
       <w:r>
         <w:lastRenderedPageBreak/>
         <w:t>IMPLEMENTATION:</w:t>
@@ -15109,7 +15222,7 @@
     </w:p>
     <w:p/>
     <w:sectPr>
-      <w:headerReference w:type="default" r:id="rId8"/>
+      <w:headerReference w:type="default" r:id="rId10"/>
       <w:pgSz w:w="12240" w:h="15840"/>
       <w:pgMar w:top="1440" w:right="1440" w:bottom="1440" w:left="1440" w:header="720" w:footer="720" w:gutter="0"/>
       <w:cols w:space="720"/>
@@ -15857,7 +15970,7 @@
   <a:extraClrSchemeLst/>
   <a:extLst>
     <a:ext uri="{05A4C25C-085E-4340-85A3-A5531E510DB2}">
-      <thm15:themeFamily xmlns:thm15="http://schemas.microsoft.com/office/thememl/2012/main" xmlns="" name="Office Theme" id="{62F939B6-93AF-4DB8-9C6B-D6C7DFDC589F}" vid="{4A3C46E8-61CC-4603-A589-7422A47A8E4A}"/>
+      <thm15:themeFamily xmlns="" xmlns:thm15="http://schemas.microsoft.com/office/thememl/2012/main" name="Office Theme" id="{62F939B6-93AF-4DB8-9C6B-D6C7DFDC589F}" vid="{4A3C46E8-61CC-4603-A589-7422A47A8E4A}"/>
     </a:ext>
   </a:extLst>
 </a:theme>

</xml_diff>